<commit_message>
Limites e Beneficios [60]
</commit_message>
<xml_diff>
--- a/documentation/docs/Limites e beneficios do sistema.docx
+++ b/documentation/docs/Limites e beneficios do sistema.docx
@@ -4,763 +4,106 @@
   <w:body>
     <w:p>
       <w:pPr>
-        <w:spacing w:before="100" w:beforeAutospacing="1" w:after="100" w:afterAutospacing="1" w:line="360" w:lineRule="auto"/>
-        <w:jc w:val="both"/>
-        <w:outlineLvl w:val="1"/>
+        <w:pStyle w:val="Ttulo3"/>
+        <w:spacing w:line="360" w:lineRule="auto"/>
+        <w:divId w:val="1616718128"/>
         <w:rPr>
-          <w:rFonts w:ascii="Times New Roman" w:eastAsia="Times New Roman" w:hAnsi="Times New Roman" w:cs="Times New Roman"/>
-          <w:b/>
-          <w:bCs/>
-          <w:kern w:val="0"/>
           <w:sz w:val="40"/>
           <w:szCs w:val="40"/>
-          <w:lang w:eastAsia="pt-BR"/>
-          <w14:ligatures w14:val="none"/>
         </w:rPr>
       </w:pPr>
       <w:r>
         <w:rPr>
-          <w:rFonts w:ascii="Times New Roman" w:eastAsia="Times New Roman" w:hAnsi="Times New Roman" w:cs="Times New Roman"/>
-          <w:b/>
-          <w:bCs/>
-          <w:kern w:val="0"/>
           <w:sz w:val="40"/>
           <w:szCs w:val="40"/>
-          <w:lang w:eastAsia="pt-BR"/>
-          <w14:ligatures w14:val="none"/>
         </w:rPr>
-        <w:t>Limites do Sistema</w:t>
+        <w:t>5. Limites do Sistema</w:t>
       </w:r>
     </w:p>
     <w:p>
       <w:pPr>
-        <w:spacing w:before="100" w:beforeAutospacing="1" w:after="100" w:afterAutospacing="1" w:line="360" w:lineRule="auto"/>
-        <w:jc w:val="both"/>
-        <w:outlineLvl w:val="1"/>
+        <w:pStyle w:val="Ttulo3"/>
+        <w:spacing w:line="360" w:lineRule="auto"/>
+        <w:divId w:val="1616718128"/>
         <w:rPr>
-          <w:rFonts w:ascii="Times New Roman" w:eastAsia="Times New Roman" w:hAnsi="Times New Roman" w:cs="Times New Roman"/>
-          <w:b/>
-          <w:bCs/>
-          <w:kern w:val="0"/>
-          <w:sz w:val="36"/>
-          <w:szCs w:val="36"/>
-          <w:lang w:eastAsia="pt-BR"/>
-          <w14:ligatures w14:val="none"/>
+          <w:sz w:val="40"/>
+          <w:szCs w:val="40"/>
         </w:rPr>
       </w:pPr>
     </w:p>
     <w:p>
       <w:pPr>
-        <w:numPr>
-          <w:ilvl w:val="0"/>
-          <w:numId w:val="1"/>
-        </w:numPr>
-        <w:spacing w:before="100" w:beforeAutospacing="1" w:after="100" w:afterAutospacing="1" w:line="360" w:lineRule="auto"/>
-        <w:jc w:val="both"/>
-        <w:rPr>
-          <w:rFonts w:ascii="Times New Roman" w:eastAsia="Times New Roman" w:hAnsi="Times New Roman" w:cs="Times New Roman"/>
-          <w:kern w:val="0"/>
-          <w:sz w:val="24"/>
-          <w:szCs w:val="24"/>
-          <w:lang w:eastAsia="pt-BR"/>
-          <w14:ligatures w14:val="none"/>
-        </w:rPr>
+        <w:pStyle w:val="NormalWeb"/>
+        <w:spacing w:line="360" w:lineRule="auto"/>
+        <w:divId w:val="1616718128"/>
       </w:pPr>
       <w:r>
-        <w:rPr>
-          <w:rFonts w:ascii="Times New Roman" w:eastAsia="Times New Roman" w:hAnsi="Times New Roman" w:cs="Times New Roman"/>
-          <w:kern w:val="0"/>
-          <w:sz w:val="24"/>
-          <w:szCs w:val="24"/>
-          <w:lang w:eastAsia="pt-BR"/>
-          <w14:ligatures w14:val="none"/>
-        </w:rPr>
-        <w:t xml:space="preserve">O sistema é voltado para </w:t>
-      </w:r>
-      <w:r>
-        <w:rPr>
-          <w:rFonts w:ascii="Times New Roman" w:eastAsia="Times New Roman" w:hAnsi="Times New Roman" w:cs="Times New Roman"/>
-          <w:b/>
-          <w:bCs/>
-          <w:kern w:val="0"/>
-          <w:sz w:val="24"/>
-          <w:szCs w:val="24"/>
-          <w:lang w:eastAsia="pt-BR"/>
-          <w14:ligatures w14:val="none"/>
-        </w:rPr>
-        <w:t>controle pessoal</w:t>
-      </w:r>
-      <w:r>
-        <w:rPr>
-          <w:rFonts w:ascii="Times New Roman" w:eastAsia="Times New Roman" w:hAnsi="Times New Roman" w:cs="Times New Roman"/>
-          <w:kern w:val="0"/>
-          <w:sz w:val="24"/>
-          <w:szCs w:val="24"/>
-          <w:lang w:eastAsia="pt-BR"/>
-          <w14:ligatures w14:val="none"/>
-        </w:rPr>
-        <w:t xml:space="preserve"> de gastos, não sendo indicado para uso empresarial ou de grandes organizações.</w:t>
-      </w:r>
-    </w:p>
-    <w:p>
-      <w:pPr>
-        <w:numPr>
-          <w:ilvl w:val="0"/>
-          <w:numId w:val="1"/>
-        </w:numPr>
-        <w:spacing w:before="100" w:beforeAutospacing="1" w:after="100" w:afterAutospacing="1" w:line="360" w:lineRule="auto"/>
-        <w:jc w:val="both"/>
-        <w:rPr>
-          <w:rFonts w:ascii="Times New Roman" w:eastAsia="Times New Roman" w:hAnsi="Times New Roman" w:cs="Times New Roman"/>
-          <w:kern w:val="0"/>
-          <w:sz w:val="24"/>
-          <w:szCs w:val="24"/>
-          <w:lang w:eastAsia="pt-BR"/>
-          <w14:ligatures w14:val="none"/>
-        </w:rPr>
-      </w:pPr>
-      <w:r>
-        <w:rPr>
-          <w:rFonts w:ascii="Times New Roman" w:eastAsia="Times New Roman" w:hAnsi="Times New Roman" w:cs="Times New Roman"/>
-          <w:kern w:val="0"/>
-          <w:sz w:val="24"/>
-          <w:szCs w:val="24"/>
-          <w:lang w:eastAsia="pt-BR"/>
-          <w14:ligatures w14:val="none"/>
-        </w:rPr>
-        <w:t xml:space="preserve">A base de dados utiliza </w:t>
+        <w:t xml:space="preserve">O sistema é voltado para o controle pessoal de gastos, não sendo indicado para uso empresarial ou em grandes organizações. A base de dados utiliza </w:t>
       </w:r>
       <w:proofErr w:type="spellStart"/>
       <w:r>
-        <w:rPr>
-          <w:rFonts w:ascii="Times New Roman" w:eastAsia="Times New Roman" w:hAnsi="Times New Roman" w:cs="Times New Roman"/>
-          <w:b/>
-          <w:bCs/>
-          <w:kern w:val="0"/>
-          <w:sz w:val="24"/>
-          <w:szCs w:val="24"/>
-          <w:lang w:eastAsia="pt-BR"/>
-          <w14:ligatures w14:val="none"/>
-        </w:rPr>
         <w:t>SQLite</w:t>
       </w:r>
       <w:proofErr w:type="spellEnd"/>
       <w:r>
-        <w:rPr>
-          <w:rFonts w:ascii="Times New Roman" w:eastAsia="Times New Roman" w:hAnsi="Times New Roman" w:cs="Times New Roman"/>
-          <w:kern w:val="0"/>
-          <w:sz w:val="24"/>
-          <w:szCs w:val="24"/>
-          <w:lang w:eastAsia="pt-BR"/>
-          <w14:ligatures w14:val="none"/>
-        </w:rPr>
-        <w:t>, adequada para aplicações locais ou de pequeno porte, podendo apresentar limitações em cenários de grande volume de transações.</w:t>
+        <w:t>, sendo adequada para aplicações locais ou de pequeno porte, mas podendo apresentar limitações em cenários com grande volume de transações. A interface é web responsiva, embora dependa de um navegador atualizado para funcionar corretamente. Vale destacar que o sistema não realiza integração bancária automática, sendo necessário que o usuário registre receitas e despesas manualmente. A segurança do SCGI é básica, pensada para ambientes acadêmicos ou demonstrativos, não sendo recomendada para uso financeiro real em larga escala sem adaptações. Além disso, o sistema não oferece suporte a múltiplas moedas, câmbio ou cálculos complexos de investimentos.</w:t>
       </w:r>
     </w:p>
     <w:p>
       <w:pPr>
-        <w:numPr>
-          <w:ilvl w:val="0"/>
-          <w:numId w:val="1"/>
-        </w:numPr>
-        <w:spacing w:before="100" w:beforeAutospacing="1" w:after="100" w:afterAutospacing="1" w:line="360" w:lineRule="auto"/>
+        <w:pStyle w:val="Ttulo3"/>
+        <w:spacing w:line="360" w:lineRule="auto"/>
         <w:jc w:val="both"/>
+        <w:divId w:val="1616718128"/>
         <w:rPr>
-          <w:rFonts w:ascii="Times New Roman" w:eastAsia="Times New Roman" w:hAnsi="Times New Roman" w:cs="Times New Roman"/>
-          <w:kern w:val="0"/>
-          <w:sz w:val="24"/>
-          <w:szCs w:val="24"/>
-          <w:lang w:eastAsia="pt-BR"/>
-          <w14:ligatures w14:val="none"/>
+          <w:sz w:val="40"/>
+          <w:szCs w:val="40"/>
         </w:rPr>
       </w:pPr>
       <w:r>
         <w:rPr>
-          <w:rFonts w:ascii="Times New Roman" w:eastAsia="Times New Roman" w:hAnsi="Times New Roman" w:cs="Times New Roman"/>
-          <w:kern w:val="0"/>
-          <w:sz w:val="24"/>
-          <w:szCs w:val="24"/>
-          <w:lang w:eastAsia="pt-BR"/>
-          <w14:ligatures w14:val="none"/>
+          <w:sz w:val="40"/>
+          <w:szCs w:val="40"/>
         </w:rPr>
-        <w:t xml:space="preserve">A interface é </w:t>
-      </w:r>
-      <w:r>
-        <w:rPr>
-          <w:rFonts w:ascii="Times New Roman" w:eastAsia="Times New Roman" w:hAnsi="Times New Roman" w:cs="Times New Roman"/>
-          <w:b/>
-          <w:bCs/>
-          <w:kern w:val="0"/>
-          <w:sz w:val="24"/>
-          <w:szCs w:val="24"/>
-          <w:lang w:eastAsia="pt-BR"/>
-          <w14:ligatures w14:val="none"/>
-        </w:rPr>
-        <w:t>web responsiva</w:t>
-      </w:r>
-      <w:r>
-        <w:rPr>
-          <w:rFonts w:ascii="Times New Roman" w:eastAsia="Times New Roman" w:hAnsi="Times New Roman" w:cs="Times New Roman"/>
-          <w:kern w:val="0"/>
-          <w:sz w:val="24"/>
-          <w:szCs w:val="24"/>
-          <w:lang w:eastAsia="pt-BR"/>
-          <w14:ligatures w14:val="none"/>
-        </w:rPr>
-        <w:t>, mas depende de navegador atualizado para funcionamento correto.</w:t>
+        <w:t>6. Benefícios Gerais</w:t>
       </w:r>
     </w:p>
     <w:p>
       <w:pPr>
-        <w:numPr>
-          <w:ilvl w:val="0"/>
-          <w:numId w:val="1"/>
-        </w:numPr>
-        <w:spacing w:before="100" w:beforeAutospacing="1" w:after="100" w:afterAutospacing="1" w:line="360" w:lineRule="auto"/>
+        <w:pStyle w:val="Ttulo3"/>
+        <w:spacing w:line="360" w:lineRule="auto"/>
         <w:jc w:val="both"/>
+        <w:divId w:val="1616718128"/>
         <w:rPr>
-          <w:rFonts w:ascii="Times New Roman" w:eastAsia="Times New Roman" w:hAnsi="Times New Roman" w:cs="Times New Roman"/>
-          <w:kern w:val="0"/>
-          <w:sz w:val="24"/>
-          <w:szCs w:val="24"/>
-          <w:lang w:eastAsia="pt-BR"/>
-          <w14:ligatures w14:val="none"/>
+          <w:sz w:val="40"/>
+          <w:szCs w:val="40"/>
         </w:rPr>
       </w:pPr>
-      <w:r>
-        <w:rPr>
-          <w:rFonts w:ascii="Times New Roman" w:eastAsia="Times New Roman" w:hAnsi="Times New Roman" w:cs="Times New Roman"/>
-          <w:kern w:val="0"/>
-          <w:sz w:val="24"/>
-          <w:szCs w:val="24"/>
-          <w:lang w:eastAsia="pt-BR"/>
-          <w14:ligatures w14:val="none"/>
-        </w:rPr>
-        <w:t xml:space="preserve">O sistema não realiza </w:t>
-      </w:r>
-      <w:r>
-        <w:rPr>
-          <w:rFonts w:ascii="Times New Roman" w:eastAsia="Times New Roman" w:hAnsi="Times New Roman" w:cs="Times New Roman"/>
-          <w:b/>
-          <w:bCs/>
-          <w:kern w:val="0"/>
-          <w:sz w:val="24"/>
-          <w:szCs w:val="24"/>
-          <w:lang w:eastAsia="pt-BR"/>
-          <w14:ligatures w14:val="none"/>
-        </w:rPr>
-        <w:t>integração bancária automática</w:t>
-      </w:r>
-      <w:r>
-        <w:rPr>
-          <w:rFonts w:ascii="Times New Roman" w:eastAsia="Times New Roman" w:hAnsi="Times New Roman" w:cs="Times New Roman"/>
-          <w:kern w:val="0"/>
-          <w:sz w:val="24"/>
-          <w:szCs w:val="24"/>
-          <w:lang w:eastAsia="pt-BR"/>
-          <w14:ligatures w14:val="none"/>
-        </w:rPr>
-        <w:t>; o registro de receitas e despesas deve ser feito manualmente pelo usuário.</w:t>
-      </w:r>
     </w:p>
     <w:p>
       <w:pPr>
-        <w:numPr>
-          <w:ilvl w:val="0"/>
-          <w:numId w:val="1"/>
-        </w:numPr>
-        <w:spacing w:before="100" w:beforeAutospacing="1" w:after="100" w:afterAutospacing="1" w:line="360" w:lineRule="auto"/>
-        <w:jc w:val="both"/>
-        <w:rPr>
-          <w:rFonts w:ascii="Times New Roman" w:eastAsia="Times New Roman" w:hAnsi="Times New Roman" w:cs="Times New Roman"/>
-          <w:kern w:val="0"/>
-          <w:sz w:val="24"/>
-          <w:szCs w:val="24"/>
-          <w:lang w:eastAsia="pt-BR"/>
-          <w14:ligatures w14:val="none"/>
-        </w:rPr>
+        <w:pStyle w:val="NormalWeb"/>
+        <w:spacing w:line="360" w:lineRule="auto"/>
+        <w:divId w:val="1616718128"/>
       </w:pPr>
       <w:r>
-        <w:rPr>
-          <w:rFonts w:ascii="Times New Roman" w:eastAsia="Times New Roman" w:hAnsi="Times New Roman" w:cs="Times New Roman"/>
-          <w:kern w:val="0"/>
-          <w:sz w:val="24"/>
-          <w:szCs w:val="24"/>
-          <w:lang w:eastAsia="pt-BR"/>
-          <w14:ligatures w14:val="none"/>
-        </w:rPr>
-        <w:t>A segurança é básica (voltada para ambiente acadêmico/demonstrativo), não devendo ser utilizada como sistema financeiro real em larga escala sem adaptações.</w:t>
-      </w:r>
-    </w:p>
-    <w:p>
-      <w:pPr>
-        <w:numPr>
-          <w:ilvl w:val="0"/>
-          <w:numId w:val="1"/>
-        </w:numPr>
-        <w:spacing w:before="100" w:beforeAutospacing="1" w:after="100" w:afterAutospacing="1" w:line="360" w:lineRule="auto"/>
-        <w:jc w:val="both"/>
-        <w:rPr>
-          <w:rFonts w:ascii="Times New Roman" w:eastAsia="Times New Roman" w:hAnsi="Times New Roman" w:cs="Times New Roman"/>
-          <w:kern w:val="0"/>
-          <w:sz w:val="24"/>
-          <w:szCs w:val="24"/>
-          <w:lang w:eastAsia="pt-BR"/>
-          <w14:ligatures w14:val="none"/>
-        </w:rPr>
-      </w:pPr>
-      <w:r>
-        <w:rPr>
-          <w:rFonts w:ascii="Times New Roman" w:eastAsia="Times New Roman" w:hAnsi="Times New Roman" w:cs="Times New Roman"/>
-          <w:kern w:val="0"/>
-          <w:sz w:val="24"/>
-          <w:szCs w:val="24"/>
-          <w:lang w:eastAsia="pt-BR"/>
-          <w14:ligatures w14:val="none"/>
-        </w:rPr>
-        <w:t>O SCGI não fornece suporte a múltiplas moedas, câmbio ou cálculos complexos de investimentos.</w:t>
-      </w:r>
-    </w:p>
-    <w:p>
-      <w:pPr>
-        <w:spacing w:after="0" w:line="360" w:lineRule="auto"/>
-        <w:jc w:val="both"/>
-        <w:rPr>
-          <w:rFonts w:ascii="Times New Roman" w:eastAsia="Times New Roman" w:hAnsi="Times New Roman" w:cs="Times New Roman"/>
-          <w:kern w:val="0"/>
-          <w:sz w:val="24"/>
-          <w:szCs w:val="24"/>
-          <w:lang w:eastAsia="pt-BR"/>
-          <w14:ligatures w14:val="none"/>
-        </w:rPr>
-      </w:pPr>
-    </w:p>
-    <w:p>
-      <w:pPr>
-        <w:spacing w:after="0" w:line="360" w:lineRule="auto"/>
-        <w:jc w:val="both"/>
-        <w:rPr>
-          <w:rFonts w:ascii="Times New Roman" w:eastAsia="Times New Roman" w:hAnsi="Times New Roman" w:cs="Times New Roman"/>
-          <w:kern w:val="0"/>
-          <w:sz w:val="24"/>
-          <w:szCs w:val="24"/>
-          <w:lang w:eastAsia="pt-BR"/>
-          <w14:ligatures w14:val="none"/>
-        </w:rPr>
-      </w:pPr>
-    </w:p>
-    <w:p>
-      <w:pPr>
-        <w:spacing w:before="100" w:beforeAutospacing="1" w:after="100" w:afterAutospacing="1" w:line="360" w:lineRule="auto"/>
-        <w:jc w:val="both"/>
-        <w:outlineLvl w:val="1"/>
-        <w:rPr>
-          <w:rFonts w:ascii="Times New Roman" w:eastAsia="Times New Roman" w:hAnsi="Times New Roman" w:cs="Times New Roman"/>
-          <w:b/>
-          <w:bCs/>
-          <w:kern w:val="0"/>
-          <w:sz w:val="40"/>
-          <w:szCs w:val="40"/>
-          <w:lang w:eastAsia="pt-BR"/>
-          <w14:ligatures w14:val="none"/>
-        </w:rPr>
-      </w:pPr>
-      <w:r>
-        <w:rPr>
-          <w:rFonts w:ascii="Times New Roman" w:eastAsia="Times New Roman" w:hAnsi="Times New Roman" w:cs="Times New Roman"/>
-          <w:b/>
-          <w:bCs/>
-          <w:kern w:val="0"/>
-          <w:sz w:val="40"/>
-          <w:szCs w:val="40"/>
-          <w:lang w:eastAsia="pt-BR"/>
-          <w14:ligatures w14:val="none"/>
-        </w:rPr>
-        <w:t>Benefícios Gerais</w:t>
-      </w:r>
-    </w:p>
-    <w:p>
-      <w:pPr>
-        <w:spacing w:before="100" w:beforeAutospacing="1" w:after="100" w:afterAutospacing="1" w:line="360" w:lineRule="auto"/>
-        <w:jc w:val="both"/>
-        <w:outlineLvl w:val="1"/>
-        <w:rPr>
-          <w:rFonts w:ascii="Times New Roman" w:eastAsia="Times New Roman" w:hAnsi="Times New Roman" w:cs="Times New Roman"/>
-          <w:b/>
-          <w:bCs/>
-          <w:kern w:val="0"/>
-          <w:sz w:val="36"/>
-          <w:szCs w:val="36"/>
-          <w:lang w:eastAsia="pt-BR"/>
-          <w14:ligatures w14:val="none"/>
-        </w:rPr>
-      </w:pPr>
-    </w:p>
-    <w:p>
-      <w:pPr>
-        <w:numPr>
-          <w:ilvl w:val="0"/>
-          <w:numId w:val="2"/>
-        </w:numPr>
-        <w:spacing w:before="100" w:beforeAutospacing="1" w:after="100" w:afterAutospacing="1" w:line="360" w:lineRule="auto"/>
-        <w:jc w:val="both"/>
-        <w:rPr>
-          <w:rFonts w:ascii="Times New Roman" w:eastAsia="Times New Roman" w:hAnsi="Times New Roman" w:cs="Times New Roman"/>
-          <w:kern w:val="0"/>
-          <w:sz w:val="24"/>
-          <w:szCs w:val="24"/>
-          <w:lang w:eastAsia="pt-BR"/>
-          <w14:ligatures w14:val="none"/>
-        </w:rPr>
-      </w:pPr>
-      <w:r>
-        <w:rPr>
-          <w:rFonts w:ascii="Times New Roman" w:eastAsia="Times New Roman" w:hAnsi="Times New Roman" w:cs="Times New Roman"/>
-          <w:kern w:val="0"/>
-          <w:sz w:val="24"/>
-          <w:szCs w:val="24"/>
-          <w:lang w:eastAsia="pt-BR"/>
-          <w14:ligatures w14:val="none"/>
-        </w:rPr>
-        <w:t xml:space="preserve">Facilita o </w:t>
-      </w:r>
-      <w:r>
-        <w:rPr>
-          <w:rFonts w:ascii="Times New Roman" w:eastAsia="Times New Roman" w:hAnsi="Times New Roman" w:cs="Times New Roman"/>
-          <w:b/>
-          <w:bCs/>
-          <w:kern w:val="0"/>
-          <w:sz w:val="24"/>
-          <w:szCs w:val="24"/>
-          <w:lang w:eastAsia="pt-BR"/>
-          <w14:ligatures w14:val="none"/>
-        </w:rPr>
-        <w:t>controle e organização financeira pessoal</w:t>
-      </w:r>
-      <w:r>
-        <w:rPr>
-          <w:rFonts w:ascii="Times New Roman" w:eastAsia="Times New Roman" w:hAnsi="Times New Roman" w:cs="Times New Roman"/>
-          <w:kern w:val="0"/>
-          <w:sz w:val="24"/>
-          <w:szCs w:val="24"/>
-          <w:lang w:eastAsia="pt-BR"/>
-          <w14:ligatures w14:val="none"/>
-        </w:rPr>
-        <w:t>, permitindo que o usuário visualize suas receitas, despesas e saldo de forma clara.</w:t>
-      </w:r>
-    </w:p>
-    <w:p>
-      <w:pPr>
-        <w:numPr>
-          <w:ilvl w:val="0"/>
-          <w:numId w:val="2"/>
-        </w:numPr>
-        <w:spacing w:before="100" w:beforeAutospacing="1" w:after="100" w:afterAutospacing="1" w:line="360" w:lineRule="auto"/>
-        <w:jc w:val="both"/>
-        <w:rPr>
-          <w:rFonts w:ascii="Times New Roman" w:eastAsia="Times New Roman" w:hAnsi="Times New Roman" w:cs="Times New Roman"/>
-          <w:kern w:val="0"/>
-          <w:sz w:val="24"/>
-          <w:szCs w:val="24"/>
-          <w:lang w:eastAsia="pt-BR"/>
-          <w14:ligatures w14:val="none"/>
-        </w:rPr>
-      </w:pPr>
-      <w:r>
-        <w:rPr>
-          <w:rFonts w:ascii="Times New Roman" w:eastAsia="Times New Roman" w:hAnsi="Times New Roman" w:cs="Times New Roman"/>
-          <w:kern w:val="0"/>
-          <w:sz w:val="24"/>
-          <w:szCs w:val="24"/>
-          <w:lang w:eastAsia="pt-BR"/>
-          <w14:ligatures w14:val="none"/>
-        </w:rPr>
-        <w:t xml:space="preserve">Proporciona </w:t>
-      </w:r>
-      <w:r>
-        <w:rPr>
-          <w:rFonts w:ascii="Times New Roman" w:eastAsia="Times New Roman" w:hAnsi="Times New Roman" w:cs="Times New Roman"/>
-          <w:b/>
-          <w:bCs/>
-          <w:kern w:val="0"/>
-          <w:sz w:val="24"/>
-          <w:szCs w:val="24"/>
-          <w:lang w:eastAsia="pt-BR"/>
-          <w14:ligatures w14:val="none"/>
-        </w:rPr>
-        <w:t>categorização das transações</w:t>
-      </w:r>
-      <w:r>
-        <w:rPr>
-          <w:rFonts w:ascii="Times New Roman" w:eastAsia="Times New Roman" w:hAnsi="Times New Roman" w:cs="Times New Roman"/>
-          <w:kern w:val="0"/>
-          <w:sz w:val="24"/>
-          <w:szCs w:val="24"/>
-          <w:lang w:eastAsia="pt-BR"/>
-          <w14:ligatures w14:val="none"/>
-        </w:rPr>
-        <w:t>, auxiliando na análise de onde o dinheiro está sendo gasto.</w:t>
-      </w:r>
-    </w:p>
-    <w:p>
-      <w:pPr>
-        <w:numPr>
-          <w:ilvl w:val="0"/>
-          <w:numId w:val="2"/>
-        </w:numPr>
-        <w:spacing w:before="100" w:beforeAutospacing="1" w:after="100" w:afterAutospacing="1" w:line="360" w:lineRule="auto"/>
-        <w:jc w:val="both"/>
-        <w:rPr>
-          <w:rFonts w:ascii="Times New Roman" w:eastAsia="Times New Roman" w:hAnsi="Times New Roman" w:cs="Times New Roman"/>
-          <w:kern w:val="0"/>
-          <w:sz w:val="24"/>
-          <w:szCs w:val="24"/>
-          <w:lang w:eastAsia="pt-BR"/>
-          <w14:ligatures w14:val="none"/>
-        </w:rPr>
-      </w:pPr>
-      <w:r>
-        <w:rPr>
-          <w:rFonts w:ascii="Times New Roman" w:eastAsia="Times New Roman" w:hAnsi="Times New Roman" w:cs="Times New Roman"/>
-          <w:kern w:val="0"/>
-          <w:sz w:val="24"/>
-          <w:szCs w:val="24"/>
-          <w:lang w:eastAsia="pt-BR"/>
-          <w14:ligatures w14:val="none"/>
-        </w:rPr>
-        <w:t xml:space="preserve">Permite o </w:t>
-      </w:r>
-      <w:r>
-        <w:rPr>
-          <w:rFonts w:ascii="Times New Roman" w:eastAsia="Times New Roman" w:hAnsi="Times New Roman" w:cs="Times New Roman"/>
-          <w:b/>
-          <w:bCs/>
-          <w:kern w:val="0"/>
-          <w:sz w:val="24"/>
-          <w:szCs w:val="24"/>
-          <w:lang w:eastAsia="pt-BR"/>
-          <w14:ligatures w14:val="none"/>
-        </w:rPr>
-        <w:t>acompanhamento de metas financeiras</w:t>
-      </w:r>
-      <w:r>
-        <w:rPr>
-          <w:rFonts w:ascii="Times New Roman" w:eastAsia="Times New Roman" w:hAnsi="Times New Roman" w:cs="Times New Roman"/>
-          <w:kern w:val="0"/>
-          <w:sz w:val="24"/>
-          <w:szCs w:val="24"/>
-          <w:lang w:eastAsia="pt-BR"/>
-          <w14:ligatures w14:val="none"/>
-        </w:rPr>
-        <w:t>, incentivando o usuário a manter disciplina em seus gastos.</w:t>
-      </w:r>
-    </w:p>
-    <w:p>
-      <w:pPr>
-        <w:numPr>
-          <w:ilvl w:val="0"/>
-          <w:numId w:val="2"/>
-        </w:numPr>
-        <w:spacing w:before="100" w:beforeAutospacing="1" w:after="100" w:afterAutospacing="1" w:line="360" w:lineRule="auto"/>
-        <w:jc w:val="both"/>
-        <w:rPr>
-          <w:rFonts w:ascii="Times New Roman" w:eastAsia="Times New Roman" w:hAnsi="Times New Roman" w:cs="Times New Roman"/>
-          <w:kern w:val="0"/>
-          <w:sz w:val="24"/>
-          <w:szCs w:val="24"/>
-          <w:lang w:eastAsia="pt-BR"/>
-          <w14:ligatures w14:val="none"/>
-        </w:rPr>
-      </w:pPr>
-      <w:r>
-        <w:rPr>
-          <w:rFonts w:ascii="Times New Roman" w:eastAsia="Times New Roman" w:hAnsi="Times New Roman" w:cs="Times New Roman"/>
-          <w:kern w:val="0"/>
-          <w:sz w:val="24"/>
-          <w:szCs w:val="24"/>
-          <w:lang w:eastAsia="pt-BR"/>
-          <w14:ligatures w14:val="none"/>
-        </w:rPr>
-        <w:t xml:space="preserve">Oferece </w:t>
-      </w:r>
-      <w:r>
-        <w:rPr>
-          <w:rFonts w:ascii="Times New Roman" w:eastAsia="Times New Roman" w:hAnsi="Times New Roman" w:cs="Times New Roman"/>
-          <w:b/>
-          <w:bCs/>
-          <w:kern w:val="0"/>
-          <w:sz w:val="24"/>
-          <w:szCs w:val="24"/>
-          <w:lang w:eastAsia="pt-BR"/>
-          <w14:ligatures w14:val="none"/>
-        </w:rPr>
-        <w:t>relatórios e gráficos dinâmicos</w:t>
-      </w:r>
-      <w:r>
-        <w:rPr>
-          <w:rFonts w:ascii="Times New Roman" w:eastAsia="Times New Roman" w:hAnsi="Times New Roman" w:cs="Times New Roman"/>
-          <w:kern w:val="0"/>
-          <w:sz w:val="24"/>
-          <w:szCs w:val="24"/>
-          <w:lang w:eastAsia="pt-BR"/>
-          <w14:ligatures w14:val="none"/>
-        </w:rPr>
-        <w:t>, tornando a visualização dos dados mais intuitiva.</w:t>
-      </w:r>
-    </w:p>
-    <w:p>
-      <w:pPr>
-        <w:numPr>
-          <w:ilvl w:val="0"/>
-          <w:numId w:val="2"/>
-        </w:numPr>
-        <w:spacing w:before="100" w:beforeAutospacing="1" w:after="100" w:afterAutospacing="1" w:line="360" w:lineRule="auto"/>
-        <w:jc w:val="both"/>
-        <w:rPr>
-          <w:rFonts w:ascii="Times New Roman" w:eastAsia="Times New Roman" w:hAnsi="Times New Roman" w:cs="Times New Roman"/>
-          <w:kern w:val="0"/>
-          <w:sz w:val="24"/>
-          <w:szCs w:val="24"/>
-          <w:lang w:eastAsia="pt-BR"/>
-          <w14:ligatures w14:val="none"/>
-        </w:rPr>
-      </w:pPr>
-      <w:r>
-        <w:rPr>
-          <w:rFonts w:ascii="Times New Roman" w:eastAsia="Times New Roman" w:hAnsi="Times New Roman" w:cs="Times New Roman"/>
-          <w:kern w:val="0"/>
-          <w:sz w:val="24"/>
-          <w:szCs w:val="24"/>
-          <w:lang w:eastAsia="pt-BR"/>
-          <w14:ligatures w14:val="none"/>
-        </w:rPr>
-        <w:lastRenderedPageBreak/>
-        <w:t xml:space="preserve">É uma solução </w:t>
-      </w:r>
-      <w:r>
-        <w:rPr>
-          <w:rFonts w:ascii="Times New Roman" w:eastAsia="Times New Roman" w:hAnsi="Times New Roman" w:cs="Times New Roman"/>
-          <w:b/>
-          <w:bCs/>
-          <w:kern w:val="0"/>
-          <w:sz w:val="24"/>
-          <w:szCs w:val="24"/>
-          <w:lang w:eastAsia="pt-BR"/>
-          <w14:ligatures w14:val="none"/>
-        </w:rPr>
-        <w:t>simples, leve e acessível</w:t>
-      </w:r>
-      <w:r>
-        <w:rPr>
-          <w:rFonts w:ascii="Times New Roman" w:eastAsia="Times New Roman" w:hAnsi="Times New Roman" w:cs="Times New Roman"/>
-          <w:kern w:val="0"/>
-          <w:sz w:val="24"/>
-          <w:szCs w:val="24"/>
-          <w:lang w:eastAsia="pt-BR"/>
-          <w14:ligatures w14:val="none"/>
-        </w:rPr>
-        <w:t>, que pode rodar em qualquer computador com Python e navegador moderno.</w:t>
-      </w:r>
-    </w:p>
-    <w:p>
-      <w:pPr>
-        <w:numPr>
-          <w:ilvl w:val="0"/>
-          <w:numId w:val="2"/>
-        </w:numPr>
-        <w:spacing w:before="100" w:beforeAutospacing="1" w:after="100" w:afterAutospacing="1" w:line="360" w:lineRule="auto"/>
-        <w:jc w:val="both"/>
-        <w:rPr>
-          <w:rFonts w:ascii="Times New Roman" w:eastAsia="Times New Roman" w:hAnsi="Times New Roman" w:cs="Times New Roman"/>
-          <w:kern w:val="0"/>
-          <w:sz w:val="24"/>
-          <w:szCs w:val="24"/>
-          <w:lang w:eastAsia="pt-BR"/>
-          <w14:ligatures w14:val="none"/>
-        </w:rPr>
-      </w:pPr>
-      <w:r>
-        <w:rPr>
-          <w:rFonts w:ascii="Times New Roman" w:eastAsia="Times New Roman" w:hAnsi="Times New Roman" w:cs="Times New Roman"/>
-          <w:kern w:val="0"/>
-          <w:sz w:val="24"/>
-          <w:szCs w:val="24"/>
-          <w:lang w:eastAsia="pt-BR"/>
-          <w14:ligatures w14:val="none"/>
-        </w:rPr>
-        <w:t xml:space="preserve">Favorece o </w:t>
-      </w:r>
-      <w:r>
-        <w:rPr>
-          <w:rFonts w:ascii="Times New Roman" w:eastAsia="Times New Roman" w:hAnsi="Times New Roman" w:cs="Times New Roman"/>
-          <w:b/>
-          <w:bCs/>
-          <w:kern w:val="0"/>
-          <w:sz w:val="24"/>
-          <w:szCs w:val="24"/>
-          <w:lang w:eastAsia="pt-BR"/>
-          <w14:ligatures w14:val="none"/>
-        </w:rPr>
-        <w:t>aprendizado acadêmico</w:t>
-      </w:r>
-      <w:r>
-        <w:rPr>
-          <w:rFonts w:ascii="Times New Roman" w:eastAsia="Times New Roman" w:hAnsi="Times New Roman" w:cs="Times New Roman"/>
-          <w:kern w:val="0"/>
-          <w:sz w:val="24"/>
-          <w:szCs w:val="24"/>
-          <w:lang w:eastAsia="pt-BR"/>
-          <w14:ligatures w14:val="none"/>
-        </w:rPr>
-        <w:t xml:space="preserve">, integrando conceitos de programação </w:t>
+        <w:t xml:space="preserve">Entre os benefícios gerais, o SCGI facilita o controle e a organização financeira pessoal, permitindo que o usuário visualize suas receitas, despesas e saldo de maneira clara. A categorização das transações ajuda na análise de como o dinheiro está sendo gasto, enquanto o acompanhamento de metas financeiras incentiva disciplina nos gastos. O sistema ainda disponibiliza relatórios e gráficos dinâmicos, tornando a visualização das informações mais intuitiva. Por ser simples, leve e acessível, ele pode ser executado em qualquer computador com Python e navegador moderno, ao mesmo tempo que favorece o aprendizado acadêmico, integrando conceitos de programação </w:t>
       </w:r>
       <w:proofErr w:type="spellStart"/>
       <w:r>
-        <w:rPr>
-          <w:rFonts w:ascii="Times New Roman" w:eastAsia="Times New Roman" w:hAnsi="Times New Roman" w:cs="Times New Roman"/>
-          <w:kern w:val="0"/>
-          <w:sz w:val="24"/>
-          <w:szCs w:val="24"/>
-          <w:lang w:eastAsia="pt-BR"/>
-          <w14:ligatures w14:val="none"/>
-        </w:rPr>
         <w:t>backend</w:t>
       </w:r>
       <w:proofErr w:type="spellEnd"/>
       <w:r>
-        <w:rPr>
-          <w:rFonts w:ascii="Times New Roman" w:eastAsia="Times New Roman" w:hAnsi="Times New Roman" w:cs="Times New Roman"/>
-          <w:kern w:val="0"/>
-          <w:sz w:val="24"/>
-          <w:szCs w:val="24"/>
-          <w:lang w:eastAsia="pt-BR"/>
-          <w14:ligatures w14:val="none"/>
-        </w:rPr>
         <w:t xml:space="preserve">, </w:t>
       </w:r>
       <w:proofErr w:type="spellStart"/>
       <w:r>
-        <w:rPr>
-          <w:rFonts w:ascii="Times New Roman" w:eastAsia="Times New Roman" w:hAnsi="Times New Roman" w:cs="Times New Roman"/>
-          <w:kern w:val="0"/>
-          <w:sz w:val="24"/>
-          <w:szCs w:val="24"/>
-          <w:lang w:eastAsia="pt-BR"/>
-          <w14:ligatures w14:val="none"/>
-        </w:rPr>
         <w:t>frontend</w:t>
       </w:r>
       <w:proofErr w:type="spellEnd"/>
       <w:r>
-        <w:rPr>
-          <w:rFonts w:ascii="Times New Roman" w:eastAsia="Times New Roman" w:hAnsi="Times New Roman" w:cs="Times New Roman"/>
-          <w:kern w:val="0"/>
-          <w:sz w:val="24"/>
-          <w:szCs w:val="24"/>
-          <w:lang w:eastAsia="pt-BR"/>
-          <w14:ligatures w14:val="none"/>
-        </w:rPr>
-        <w:t>, banco de dados e usabilidade</w:t>
+        <w:t>, banco de dados e usabilidade.</w:t>
       </w:r>
     </w:p>
     <w:p/>
@@ -1506,6 +849,28 @@
       <w14:ligatures w14:val="none"/>
     </w:rPr>
   </w:style>
+  <w:style w:type="paragraph" w:styleId="Ttulo3">
+    <w:name w:val="heading 3"/>
+    <w:basedOn w:val="Normal"/>
+    <w:link w:val="Ttulo3Char"/>
+    <w:uiPriority w:val="9"/>
+    <w:qFormat/>
+    <w:rsid w:val="007567B3"/>
+    <w:pPr>
+      <w:spacing w:before="100" w:beforeAutospacing="1" w:after="100" w:afterAutospacing="1" w:line="240" w:lineRule="auto"/>
+      <w:outlineLvl w:val="2"/>
+    </w:pPr>
+    <w:rPr>
+      <w:rFonts w:ascii="Times New Roman" w:eastAsia="Times New Roman" w:hAnsi="Times New Roman" w:cs="Times New Roman"/>
+      <w:b/>
+      <w:bCs/>
+      <w:kern w:val="0"/>
+      <w:sz w:val="27"/>
+      <w:szCs w:val="27"/>
+      <w:lang w:eastAsia="pt-BR"/>
+      <w14:ligatures w14:val="none"/>
+    </w:rPr>
+  </w:style>
   <w:style w:type="character" w:default="1" w:styleId="Fontepargpadro">
     <w:name w:val="Default Paragraph Font"/>
     <w:uiPriority w:val="1"/>
@@ -1578,6 +943,23 @@
     <w:rPr>
       <w:b/>
       <w:bCs/>
+    </w:rPr>
+  </w:style>
+  <w:style w:type="character" w:customStyle="1" w:styleId="Ttulo3Char">
+    <w:name w:val="Título 3 Char"/>
+    <w:basedOn w:val="Fontepargpadro"/>
+    <w:link w:val="Ttulo3"/>
+    <w:uiPriority w:val="9"/>
+    <w:rsid w:val="007567B3"/>
+    <w:rPr>
+      <w:rFonts w:ascii="Times New Roman" w:eastAsia="Times New Roman" w:hAnsi="Times New Roman" w:cs="Times New Roman"/>
+      <w:b/>
+      <w:bCs/>
+      <w:kern w:val="0"/>
+      <w:sz w:val="27"/>
+      <w:szCs w:val="27"/>
+      <w:lang w:eastAsia="pt-BR"/>
+      <w14:ligatures w14:val="none"/>
     </w:rPr>
   </w:style>
 </w:styles>

</xml_diff>